<commit_message>
version finale avec rapport
</commit_message>
<xml_diff>
--- a/MCDA/recommandation MCDA.docx
+++ b/MCDA/recommandation MCDA.docx
@@ -205,10 +205,10 @@
           <w:lang w:eastAsia="fr-FR"/>
         </w:rPr>
         <w:drawing>
-          <wp:inline distT="0" distB="0" distL="0" distR="0" wp14:anchorId="76430563" wp14:editId="2210DEBD">
-            <wp:extent cx="4570579" cy="4860774"/>
-            <wp:effectExtent l="19050" t="19050" r="20955" b="16510"/>
-            <wp:docPr id="6" name="Image 6"/>
+          <wp:inline distT="0" distB="0" distL="0" distR="0" wp14:anchorId="71F3FCCE" wp14:editId="1B05ACC3">
+            <wp:extent cx="4533900" cy="4847415"/>
+            <wp:effectExtent l="19050" t="19050" r="19050" b="10795"/>
+            <wp:docPr id="4" name="Image 4"/>
             <wp:cNvGraphicFramePr>
               <a:graphicFrameLocks xmlns:a="http://schemas.openxmlformats.org/drawingml/2006/main" noChangeAspect="1"/>
             </wp:cNvGraphicFramePr>
@@ -228,7 +228,7 @@
                   <pic:spPr>
                     <a:xfrm>
                       <a:off x="0" y="0"/>
-                      <a:ext cx="4570579" cy="4860774"/>
+                      <a:ext cx="4537034" cy="4850766"/>
                     </a:xfrm>
                     <a:prstGeom prst="rect">
                       <a:avLst/>
@@ -270,10 +270,10 @@
           <w:lang w:eastAsia="fr-FR"/>
         </w:rPr>
         <w:drawing>
-          <wp:inline distT="0" distB="0" distL="0" distR="0" wp14:anchorId="6B9E74C4" wp14:editId="49494E4E">
-            <wp:extent cx="4856418" cy="5153025"/>
-            <wp:effectExtent l="19050" t="19050" r="20955" b="9525"/>
-            <wp:docPr id="7" name="Image 7"/>
+          <wp:inline distT="0" distB="0" distL="0" distR="0" wp14:anchorId="3A9A0FF5" wp14:editId="48410B05">
+            <wp:extent cx="4533900" cy="4880184"/>
+            <wp:effectExtent l="19050" t="19050" r="19050" b="15875"/>
+            <wp:docPr id="5" name="Image 5"/>
             <wp:cNvGraphicFramePr>
               <a:graphicFrameLocks xmlns:a="http://schemas.openxmlformats.org/drawingml/2006/main" noChangeAspect="1"/>
             </wp:cNvGraphicFramePr>
@@ -284,33 +284,25 @@
                     <pic:cNvPr id="0" name=""/>
                     <pic:cNvPicPr/>
                   </pic:nvPicPr>
-                  <pic:blipFill rotWithShape="1">
+                  <pic:blipFill>
                     <a:blip r:embed="rId11"/>
-                    <a:srcRect t="2346"/>
-                    <a:stretch/>
+                    <a:stretch>
+                      <a:fillRect/>
+                    </a:stretch>
                   </pic:blipFill>
-                  <pic:spPr bwMode="auto">
+                  <pic:spPr>
                     <a:xfrm>
                       <a:off x="0" y="0"/>
-                      <a:ext cx="4857750" cy="5154438"/>
+                      <a:ext cx="4533900" cy="4880184"/>
                     </a:xfrm>
                     <a:prstGeom prst="rect">
                       <a:avLst/>
                     </a:prstGeom>
-                    <a:ln w="9525" cap="flat" cmpd="sng" algn="ctr">
+                    <a:ln>
                       <a:solidFill>
-                        <a:sysClr val="windowText" lastClr="000000"/>
+                        <a:schemeClr val="tx1"/>
                       </a:solidFill>
-                      <a:prstDash val="solid"/>
-                      <a:round/>
-                      <a:headEnd type="none" w="med" len="med"/>
-                      <a:tailEnd type="none" w="med" len="med"/>
                     </a:ln>
-                    <a:extLst>
-                      <a:ext uri="{53640926-AAD7-44D8-BBD7-CCE9431645EC}">
-                        <a14:shadowObscured xmlns:a14="http://schemas.microsoft.com/office/drawing/2010/main"/>
-                      </a:ext>
-                    </a:extLst>
                   </pic:spPr>
                 </pic:pic>
               </a:graphicData>
@@ -318,6 +310,8 @@
           </wp:inline>
         </w:drawing>
       </w:r>
+      <w:bookmarkStart w:id="0" w:name="_GoBack"/>
+      <w:bookmarkEnd w:id="0"/>
     </w:p>
     <w:p>
       <w:pPr>
@@ -738,41 +732,36 @@
         <w:t>fait légèrement moins</w:t>
       </w:r>
       <w:r>
-        <w:t xml:space="preserve"> l’unanimité chez les experts que </w:t>
+        <w:t xml:space="preserve"> l’unanimité chez les experts que « </w:t>
+      </w:r>
+      <w:proofErr w:type="spellStart"/>
+      <w:r>
+        <w:t>Evacuate</w:t>
+      </w:r>
+      <w:proofErr w:type="spellEnd"/>
+      <w:r>
+        <w:t xml:space="preserve"> » : elle est donc </w:t>
+      </w:r>
+      <w:r>
+        <w:t xml:space="preserve">légèrement </w:t>
+      </w:r>
+      <w:r>
+        <w:t>plus risquée (car soumise à un plus grand aléa que « </w:t>
+      </w:r>
+      <w:proofErr w:type="spellStart"/>
+      <w:r>
+        <w:t>Evacuate</w:t>
+      </w:r>
+      <w:proofErr w:type="spellEnd"/>
+      <w:r>
+        <w:t> »).</w:t>
+      </w:r>
+      <w:r>
+        <w:t xml:space="preserve"> Néanmoins, comme les indicateurs d’imprécision moyenne sont très proches pour les </w:t>
       </w:r>
       <w:r>
         <w:lastRenderedPageBreak/>
-        <w:t>« </w:t>
-      </w:r>
-      <w:proofErr w:type="spellStart"/>
-      <w:r>
-        <w:t>Evacuate</w:t>
-      </w:r>
-      <w:proofErr w:type="spellEnd"/>
-      <w:r>
-        <w:t xml:space="preserve"> » : elle est donc </w:t>
-      </w:r>
-      <w:r>
-        <w:t xml:space="preserve">légèrement </w:t>
-      </w:r>
-      <w:r>
-        <w:t>plus risquée (car soumise à un plus grand aléa que « </w:t>
-      </w:r>
-      <w:proofErr w:type="spellStart"/>
-      <w:r>
-        <w:t>Evacuate</w:t>
-      </w:r>
-      <w:proofErr w:type="spellEnd"/>
-      <w:r>
-        <w:t> »).</w:t>
-      </w:r>
-      <w:r>
-        <w:t xml:space="preserve"> Néanmoins, comme les indicateurs d’imprécision moyenne sont très proches pour les 2 alter</w:t>
-      </w:r>
-      <w:bookmarkStart w:id="0" w:name="_GoBack"/>
-      <w:bookmarkEnd w:id="0"/>
-      <w:r>
-        <w:t>natives, on peut se baser uniquement sur l’indicateur de position et choisir l’alternative « </w:t>
+        <w:t>2 alternatives, on peut se baser uniquement sur l’indicateur de position et choisir l’alternative « </w:t>
       </w:r>
       <w:proofErr w:type="spellStart"/>
       <w:r>

</xml_diff>